<commit_message>
Agregar link de Github al archivo informe
</commit_message>
<xml_diff>
--- a/Informe.docx
+++ b/Informe.docx
@@ -727,7 +727,13 @@
     <w:sdt>
       <w:sdtPr>
         <w:rPr>
-          <w:lang w:val="es-ES"/>
+          <w:rFonts w:asciiTheme="minorHAnsi" w:eastAsiaTheme="minorHAnsi" w:hAnsiTheme="minorHAnsi" w:cstheme="minorBidi"/>
+          <w:b w:val="0"/>
+          <w:bCs w:val="0"/>
+          <w:color w:val="auto"/>
+          <w:sz w:val="22"/>
+          <w:szCs w:val="22"/>
+          <w:lang w:val="es-ES" w:eastAsia="en-US"/>
         </w:rPr>
         <w:id w:val="-306314760"/>
         <w:docPartObj>
@@ -735,15 +741,7 @@
           <w:docPartUnique/>
         </w:docPartObj>
       </w:sdtPr>
-      <w:sdtEndPr>
-        <w:rPr>
-          <w:rFonts w:asciiTheme="minorHAnsi" w:eastAsiaTheme="minorHAnsi" w:hAnsiTheme="minorHAnsi" w:cstheme="minorBidi"/>
-          <w:color w:val="auto"/>
-          <w:sz w:val="22"/>
-          <w:szCs w:val="22"/>
-          <w:lang w:eastAsia="en-US"/>
-        </w:rPr>
-      </w:sdtEndPr>
+      <w:sdtEndPr/>
       <w:sdtContent>
         <w:p>
           <w:pPr>
@@ -755,6 +753,8 @@
             </w:rPr>
             <w:t>Contenido</w:t>
           </w:r>
+          <w:bookmarkStart w:id="0" w:name="_GoBack"/>
+          <w:bookmarkEnd w:id="0"/>
         </w:p>
         <w:p>
           <w:pPr>
@@ -763,7 +763,9 @@
               <w:tab w:val="right" w:leader="dot" w:pos="10456"/>
             </w:tabs>
             <w:rPr>
+              <w:rFonts w:eastAsiaTheme="minorEastAsia"/>
               <w:noProof/>
+              <w:lang w:eastAsia="es-AR"/>
             </w:rPr>
           </w:pPr>
           <w:r>
@@ -775,7 +777,7 @@
           <w:r>
             <w:fldChar w:fldCharType="separate"/>
           </w:r>
-          <w:hyperlink w:anchor="_Toc96292731" w:history="1">
+          <w:hyperlink w:anchor="_Toc96357809" w:history="1">
             <w:r>
               <w:rPr>
                 <w:rStyle w:val="Hipervnculo"/>
@@ -850,7 +852,7 @@
                 <w:noProof/>
                 <w:webHidden/>
               </w:rPr>
-              <w:instrText xml:space="preserve"> PAGEREF _Toc96292731 \h </w:instrText>
+              <w:instrText xml:space="preserve"> PAGEREF _Toc96357809 \h </w:instrText>
             </w:r>
             <w:r>
               <w:rPr>
@@ -888,10 +890,12 @@
               <w:tab w:val="right" w:leader="dot" w:pos="10456"/>
             </w:tabs>
             <w:rPr>
+              <w:rFonts w:eastAsiaTheme="minorEastAsia"/>
               <w:noProof/>
+              <w:lang w:eastAsia="es-AR"/>
             </w:rPr>
           </w:pPr>
-          <w:hyperlink w:anchor="_Toc96292732" w:history="1">
+          <w:hyperlink w:anchor="_Toc96357810" w:history="1">
             <w:r>
               <w:rPr>
                 <w:rStyle w:val="Hipervnculo"/>
@@ -966,7 +970,7 @@
                 <w:noProof/>
                 <w:webHidden/>
               </w:rPr>
-              <w:instrText xml:space="preserve"> PAGEREF _Toc96292732 \h </w:instrText>
+              <w:instrText xml:space="preserve"> PAGEREF _Toc96357810 \h </w:instrText>
             </w:r>
             <w:r>
               <w:rPr>
@@ -1004,10 +1008,12 @@
               <w:tab w:val="right" w:leader="dot" w:pos="10456"/>
             </w:tabs>
             <w:rPr>
+              <w:rFonts w:eastAsiaTheme="minorEastAsia"/>
               <w:noProof/>
+              <w:lang w:eastAsia="es-AR"/>
             </w:rPr>
           </w:pPr>
-          <w:hyperlink w:anchor="_Toc96292733" w:history="1">
+          <w:hyperlink w:anchor="_Toc96357811" w:history="1">
             <w:r>
               <w:rPr>
                 <w:rStyle w:val="Hipervnculo"/>
@@ -1082,7 +1088,7 @@
                 <w:noProof/>
                 <w:webHidden/>
               </w:rPr>
-              <w:instrText xml:space="preserve"> PAGEREF _Toc96292733 \h </w:instrText>
+              <w:instrText xml:space="preserve"> PAGEREF _Toc96357811 \h </w:instrText>
             </w:r>
             <w:r>
               <w:rPr>
@@ -1120,10 +1126,12 @@
               <w:tab w:val="right" w:leader="dot" w:pos="10456"/>
             </w:tabs>
             <w:rPr>
+              <w:rFonts w:eastAsiaTheme="minorEastAsia"/>
               <w:noProof/>
+              <w:lang w:eastAsia="es-AR"/>
             </w:rPr>
           </w:pPr>
-          <w:hyperlink w:anchor="_Toc96292734" w:history="1">
+          <w:hyperlink w:anchor="_Toc96357812" w:history="1">
             <w:r>
               <w:rPr>
                 <w:rStyle w:val="Hipervnculo"/>
@@ -1198,7 +1206,7 @@
                 <w:noProof/>
                 <w:webHidden/>
               </w:rPr>
-              <w:instrText xml:space="preserve"> PAGEREF _Toc96292734 \h </w:instrText>
+              <w:instrText xml:space="preserve"> PAGEREF _Toc96357812 \h </w:instrText>
             </w:r>
             <w:r>
               <w:rPr>
@@ -1236,10 +1244,12 @@
               <w:tab w:val="right" w:leader="dot" w:pos="10456"/>
             </w:tabs>
             <w:rPr>
+              <w:rFonts w:eastAsiaTheme="minorEastAsia"/>
               <w:noProof/>
+              <w:lang w:eastAsia="es-AR"/>
             </w:rPr>
           </w:pPr>
-          <w:hyperlink w:anchor="_Toc96292735" w:history="1">
+          <w:hyperlink w:anchor="_Toc96357813" w:history="1">
             <w:r>
               <w:rPr>
                 <w:rStyle w:val="Hipervnculo"/>
@@ -1314,7 +1324,7 @@
                 <w:noProof/>
                 <w:webHidden/>
               </w:rPr>
-              <w:instrText xml:space="preserve"> PAGEREF _Toc96292735 \h </w:instrText>
+              <w:instrText xml:space="preserve"> PAGEREF _Toc96357813 \h </w:instrText>
             </w:r>
             <w:r>
               <w:rPr>
@@ -1352,10 +1362,12 @@
               <w:tab w:val="right" w:leader="dot" w:pos="10456"/>
             </w:tabs>
             <w:rPr>
+              <w:rFonts w:eastAsiaTheme="minorEastAsia"/>
               <w:noProof/>
+              <w:lang w:eastAsia="es-AR"/>
             </w:rPr>
           </w:pPr>
-          <w:hyperlink w:anchor="_Toc96292736" w:history="1">
+          <w:hyperlink w:anchor="_Toc96357814" w:history="1">
             <w:r>
               <w:rPr>
                 <w:rStyle w:val="Hipervnculo"/>
@@ -1430,7 +1442,7 @@
                 <w:noProof/>
                 <w:webHidden/>
               </w:rPr>
-              <w:instrText xml:space="preserve"> PAGEREF _Toc96292736 \h </w:instrText>
+              <w:instrText xml:space="preserve"> PAGEREF _Toc96357814 \h </w:instrText>
             </w:r>
             <w:r>
               <w:rPr>
@@ -1468,10 +1480,12 @@
               <w:tab w:val="right" w:leader="dot" w:pos="10456"/>
             </w:tabs>
             <w:rPr>
+              <w:rFonts w:eastAsiaTheme="minorEastAsia"/>
               <w:noProof/>
+              <w:lang w:eastAsia="es-AR"/>
             </w:rPr>
           </w:pPr>
-          <w:hyperlink w:anchor="_Toc96292737" w:history="1">
+          <w:hyperlink w:anchor="_Toc96357815" w:history="1">
             <w:r>
               <w:rPr>
                 <w:rStyle w:val="Hipervnculo"/>
@@ -1546,7 +1560,7 @@
                 <w:noProof/>
                 <w:webHidden/>
               </w:rPr>
-              <w:instrText xml:space="preserve"> PAGEREF _Toc96292737 \h </w:instrText>
+              <w:instrText xml:space="preserve"> PAGEREF _Toc96357815 \h </w:instrText>
             </w:r>
             <w:r>
               <w:rPr>
@@ -1584,10 +1598,12 @@
               <w:tab w:val="right" w:leader="dot" w:pos="10456"/>
             </w:tabs>
             <w:rPr>
+              <w:rFonts w:eastAsiaTheme="minorEastAsia"/>
               <w:noProof/>
+              <w:lang w:eastAsia="es-AR"/>
             </w:rPr>
           </w:pPr>
-          <w:hyperlink w:anchor="_Toc96292738" w:history="1">
+          <w:hyperlink w:anchor="_Toc96357816" w:history="1">
             <w:r>
               <w:rPr>
                 <w:rStyle w:val="Hipervnculo"/>
@@ -1662,7 +1678,7 @@
                 <w:noProof/>
                 <w:webHidden/>
               </w:rPr>
-              <w:instrText xml:space="preserve"> PAGEREF _Toc96292738 \h </w:instrText>
+              <w:instrText xml:space="preserve"> PAGEREF _Toc96357816 \h </w:instrText>
             </w:r>
             <w:r>
               <w:rPr>
@@ -1700,10 +1716,12 @@
               <w:tab w:val="right" w:leader="dot" w:pos="10456"/>
             </w:tabs>
             <w:rPr>
+              <w:rFonts w:eastAsiaTheme="minorEastAsia"/>
               <w:noProof/>
+              <w:lang w:eastAsia="es-AR"/>
             </w:rPr>
           </w:pPr>
-          <w:hyperlink w:anchor="_Toc96292739" w:history="1">
+          <w:hyperlink w:anchor="_Toc96357817" w:history="1">
             <w:r>
               <w:rPr>
                 <w:rStyle w:val="Hipervnculo"/>
@@ -1778,7 +1796,7 @@
                 <w:noProof/>
                 <w:webHidden/>
               </w:rPr>
-              <w:instrText xml:space="preserve"> PAGEREF _Toc96292739 \h </w:instrText>
+              <w:instrText xml:space="preserve"> PAGEREF _Toc96357817 \h </w:instrText>
             </w:r>
             <w:r>
               <w:rPr>
@@ -1816,10 +1834,12 @@
               <w:tab w:val="right" w:leader="dot" w:pos="10456"/>
             </w:tabs>
             <w:rPr>
+              <w:rFonts w:eastAsiaTheme="minorEastAsia"/>
               <w:noProof/>
+              <w:lang w:eastAsia="es-AR"/>
             </w:rPr>
           </w:pPr>
-          <w:hyperlink w:anchor="_Toc96292740" w:history="1">
+          <w:hyperlink w:anchor="_Toc96357818" w:history="1">
             <w:r>
               <w:rPr>
                 <w:rStyle w:val="Hipervnculo"/>
@@ -1894,7 +1914,7 @@
                 <w:noProof/>
                 <w:webHidden/>
               </w:rPr>
-              <w:instrText xml:space="preserve"> PAGEREF _Toc96292740 \h </w:instrText>
+              <w:instrText xml:space="preserve"> PAGEREF _Toc96357818 \h </w:instrText>
             </w:r>
             <w:r>
               <w:rPr>
@@ -1932,10 +1952,12 @@
               <w:tab w:val="right" w:leader="dot" w:pos="10456"/>
             </w:tabs>
             <w:rPr>
+              <w:rFonts w:eastAsiaTheme="minorEastAsia"/>
               <w:noProof/>
+              <w:lang w:eastAsia="es-AR"/>
             </w:rPr>
           </w:pPr>
-          <w:hyperlink w:anchor="_Toc96292741" w:history="1">
+          <w:hyperlink w:anchor="_Toc96357819" w:history="1">
             <w:r>
               <w:rPr>
                 <w:rStyle w:val="Hipervnculo"/>
@@ -2010,7 +2032,7 @@
                 <w:noProof/>
                 <w:webHidden/>
               </w:rPr>
-              <w:instrText xml:space="preserve"> PAGEREF _Toc96292741 \h </w:instrText>
+              <w:instrText xml:space="preserve"> PAGEREF _Toc96357819 \h </w:instrText>
             </w:r>
             <w:r>
               <w:rPr>
@@ -2042,6 +2064,124 @@
           </w:hyperlink>
         </w:p>
         <w:p>
+          <w:pPr>
+            <w:pStyle w:val="TDC1"/>
+            <w:tabs>
+              <w:tab w:val="right" w:leader="dot" w:pos="10456"/>
+            </w:tabs>
+            <w:rPr>
+              <w:rFonts w:eastAsiaTheme="minorEastAsia"/>
+              <w:noProof/>
+              <w:lang w:eastAsia="es-AR"/>
+            </w:rPr>
+          </w:pPr>
+          <w:hyperlink w:anchor="_Toc96357820" w:history="1">
+            <w:r>
+              <w:rPr>
+                <w:rStyle w:val="Hipervnculo"/>
+                <w:rFonts w:cstheme="minorHAnsi"/>
+                <w:noProof/>
+                <w14:textOutline w14:w="5270" w14:cap="flat" w14:cmpd="sng" w14:algn="ctr">
+                  <w14:solidFill>
+                    <w14:schemeClr w14:val="accent1">
+                      <w14:shade w14:val="88000"/>
+                      <w14:satMod w14:val="110000"/>
+                    </w14:schemeClr>
+                  </w14:solidFill>
+                  <w14:prstDash w14:val="solid"/>
+                  <w14:round/>
+                </w14:textOutline>
+                <w14:textFill>
+                  <w14:gradFill>
+                    <w14:gsLst>
+                      <w14:gs w14:pos="0">
+                        <w14:schemeClr w14:val="accent1">
+                          <w14:tint w14:val="40000"/>
+                          <w14:satMod w14:val="250000"/>
+                        </w14:schemeClr>
+                      </w14:gs>
+                      <w14:gs w14:pos="9000">
+                        <w14:schemeClr w14:val="accent1">
+                          <w14:tint w14:val="52000"/>
+                          <w14:satMod w14:val="300000"/>
+                        </w14:schemeClr>
+                      </w14:gs>
+                      <w14:gs w14:pos="50000">
+                        <w14:schemeClr w14:val="accent1">
+                          <w14:shade w14:val="20000"/>
+                          <w14:satMod w14:val="300000"/>
+                        </w14:schemeClr>
+                      </w14:gs>
+                      <w14:gs w14:pos="79000">
+                        <w14:schemeClr w14:val="accent1">
+                          <w14:tint w14:val="52000"/>
+                          <w14:satMod w14:val="300000"/>
+                        </w14:schemeClr>
+                      </w14:gs>
+                      <w14:gs w14:pos="100000">
+                        <w14:schemeClr w14:val="accent1">
+                          <w14:tint w14:val="40000"/>
+                          <w14:satMod w14:val="250000"/>
+                        </w14:schemeClr>
+                      </w14:gs>
+                    </w14:gsLst>
+                    <w14:lin w14:ang="5400000" w14:scaled="0"/>
+                  </w14:gradFill>
+                </w14:textFill>
+              </w:rPr>
+              <w:t>Link de Repositorio en GITHUB:</w:t>
+            </w:r>
+            <w:r>
+              <w:rPr>
+                <w:noProof/>
+                <w:webHidden/>
+              </w:rPr>
+              <w:tab/>
+            </w:r>
+            <w:r>
+              <w:rPr>
+                <w:noProof/>
+                <w:webHidden/>
+              </w:rPr>
+              <w:fldChar w:fldCharType="begin"/>
+            </w:r>
+            <w:r>
+              <w:rPr>
+                <w:noProof/>
+                <w:webHidden/>
+              </w:rPr>
+              <w:instrText xml:space="preserve"> PAGEREF _Toc96357820 \h </w:instrText>
+            </w:r>
+            <w:r>
+              <w:rPr>
+                <w:noProof/>
+                <w:webHidden/>
+              </w:rPr>
+            </w:r>
+            <w:r>
+              <w:rPr>
+                <w:noProof/>
+                <w:webHidden/>
+              </w:rPr>
+              <w:fldChar w:fldCharType="separate"/>
+            </w:r>
+            <w:r>
+              <w:rPr>
+                <w:noProof/>
+                <w:webHidden/>
+              </w:rPr>
+              <w:t>13</w:t>
+            </w:r>
+            <w:r>
+              <w:rPr>
+                <w:noProof/>
+                <w:webHidden/>
+              </w:rPr>
+              <w:fldChar w:fldCharType="end"/>
+            </w:r>
+          </w:hyperlink>
+        </w:p>
+        <w:p>
           <w:r>
             <w:rPr>
               <w:b/>
@@ -2061,8 +2201,6 @@
           <w:szCs w:val="24"/>
         </w:rPr>
       </w:pPr>
-      <w:bookmarkStart w:id="0" w:name="_GoBack"/>
-      <w:bookmarkEnd w:id="0"/>
     </w:p>
     <w:p>
       <w:pPr>
@@ -2137,7 +2275,7 @@
           </w14:textFill>
         </w:rPr>
       </w:pPr>
-      <w:bookmarkStart w:id="1" w:name="_Toc96292731"/>
+      <w:bookmarkStart w:id="1" w:name="_Toc96357809"/>
       <w:r>
         <w:rPr>
           <w:rFonts w:asciiTheme="minorHAnsi" w:hAnsiTheme="minorHAnsi" w:cstheme="minorHAnsi"/>
@@ -2592,7 +2730,7 @@
           </w14:textFill>
         </w:rPr>
       </w:pPr>
-      <w:bookmarkStart w:id="2" w:name="_Toc96292732"/>
+      <w:bookmarkStart w:id="2" w:name="_Toc96357810"/>
       <w:r>
         <w:rPr>
           <w:rFonts w:asciiTheme="minorHAnsi" w:hAnsiTheme="minorHAnsi" w:cstheme="minorHAnsi"/>
@@ -3049,7 +3187,7 @@
           </w14:textFill>
         </w:rPr>
       </w:pPr>
-      <w:bookmarkStart w:id="3" w:name="_Toc96292733"/>
+      <w:bookmarkStart w:id="3" w:name="_Toc96357811"/>
       <w:r>
         <w:rPr>
           <w:rFonts w:asciiTheme="minorHAnsi" w:hAnsiTheme="minorHAnsi" w:cstheme="minorHAnsi"/>
@@ -3327,7 +3465,7 @@
           </w14:textFill>
         </w:rPr>
       </w:pPr>
-      <w:bookmarkStart w:id="4" w:name="_Toc96292734"/>
+      <w:bookmarkStart w:id="4" w:name="_Toc96357812"/>
       <w:r>
         <w:rPr>
           <w:rFonts w:asciiTheme="minorHAnsi" w:hAnsiTheme="minorHAnsi" w:cstheme="minorHAnsi"/>
@@ -3799,7 +3937,7 @@
           </w14:textFill>
         </w:rPr>
       </w:pPr>
-      <w:bookmarkStart w:id="5" w:name="_Toc96292735"/>
+      <w:bookmarkStart w:id="5" w:name="_Toc96357813"/>
       <w:r>
         <w:rPr>
           <w:rFonts w:asciiTheme="minorHAnsi" w:hAnsiTheme="minorHAnsi" w:cstheme="minorHAnsi"/>
@@ -4057,7 +4195,7 @@
           </w14:textFill>
         </w:rPr>
       </w:pPr>
-      <w:bookmarkStart w:id="6" w:name="_Toc96292736"/>
+      <w:bookmarkStart w:id="6" w:name="_Toc96357814"/>
       <w:r>
         <w:rPr>
           <w:rFonts w:asciiTheme="minorHAnsi" w:hAnsiTheme="minorHAnsi" w:cstheme="minorHAnsi"/>
@@ -4314,7 +4452,7 @@
           </w14:textFill>
         </w:rPr>
       </w:pPr>
-      <w:bookmarkStart w:id="7" w:name="_Toc96292737"/>
+      <w:bookmarkStart w:id="7" w:name="_Toc96357815"/>
       <w:r>
         <w:rPr>
           <w:rFonts w:asciiTheme="minorHAnsi" w:hAnsiTheme="minorHAnsi" w:cstheme="minorHAnsi"/>
@@ -4553,7 +4691,7 @@
           </w14:textFill>
         </w:rPr>
       </w:pPr>
-      <w:bookmarkStart w:id="8" w:name="_Toc96292738"/>
+      <w:bookmarkStart w:id="8" w:name="_Toc96357816"/>
       <w:r>
         <w:rPr>
           <w:rFonts w:asciiTheme="minorHAnsi" w:hAnsiTheme="minorHAnsi" w:cstheme="minorHAnsi"/>
@@ -4975,7 +5113,7 @@
           </w14:textFill>
         </w:rPr>
       </w:pPr>
-      <w:bookmarkStart w:id="9" w:name="_Toc96292739"/>
+      <w:bookmarkStart w:id="9" w:name="_Toc96357817"/>
       <w:r>
         <w:rPr>
           <w:rFonts w:asciiTheme="minorHAnsi" w:hAnsiTheme="minorHAnsi" w:cstheme="minorHAnsi"/>
@@ -5168,23 +5306,7 @@
                                 <w:sz w:val="20"/>
                                 <w:szCs w:val="20"/>
                               </w:rPr>
-                              <w:t xml:space="preserve">Apellido y nombre: </w:t>
-                            </w:r>
-                            <w:r>
-                              <w:rPr>
-                                <w:rFonts w:cstheme="minorHAnsi"/>
-                                <w:sz w:val="20"/>
-                                <w:szCs w:val="20"/>
-                              </w:rPr>
-                              <w:t>Velázquez</w:t>
-                            </w:r>
-                            <w:r>
-                              <w:rPr>
-                                <w:rFonts w:cstheme="minorHAnsi"/>
-                                <w:sz w:val="20"/>
-                                <w:szCs w:val="20"/>
-                              </w:rPr>
-                              <w:t xml:space="preserve"> Karina</w:t>
+                              <w:t>Apellido y nombre: Velázquez Karina</w:t>
                             </w:r>
                           </w:p>
                           <w:p>
@@ -6568,7 +6690,7 @@
           </w14:textFill>
         </w:rPr>
       </w:pPr>
-      <w:bookmarkStart w:id="10" w:name="_Toc96292740"/>
+      <w:bookmarkStart w:id="10" w:name="_Toc96357818"/>
       <w:r>
         <w:rPr>
           <w:rFonts w:asciiTheme="minorHAnsi" w:hAnsiTheme="minorHAnsi" w:cstheme="minorHAnsi"/>
@@ -7026,7 +7148,7 @@
           </w14:textFill>
         </w:rPr>
       </w:pPr>
-      <w:bookmarkStart w:id="11" w:name="_Toc96292741"/>
+      <w:bookmarkStart w:id="11" w:name="_Toc96357819"/>
       <w:r>
         <w:rPr>
           <w:rFonts w:asciiTheme="minorHAnsi" w:hAnsiTheme="minorHAnsi" w:cstheme="minorHAnsi"/>
@@ -7674,6 +7796,209 @@
     </w:p>
     <w:p>
       <w:pPr>
+        <w:pStyle w:val="Ttulo1"/>
+        <w:rPr>
+          <w:rFonts w:asciiTheme="minorHAnsi" w:hAnsiTheme="minorHAnsi" w:cstheme="minorHAnsi"/>
+          <w:sz w:val="32"/>
+          <w:szCs w:val="32"/>
+          <w14:textOutline w14:w="5270" w14:cap="flat" w14:cmpd="sng" w14:algn="ctr">
+            <w14:solidFill>
+              <w14:schemeClr w14:val="accent1">
+                <w14:shade w14:val="88000"/>
+                <w14:satMod w14:val="110000"/>
+              </w14:schemeClr>
+            </w14:solidFill>
+            <w14:prstDash w14:val="solid"/>
+            <w14:round/>
+          </w14:textOutline>
+          <w14:textFill>
+            <w14:gradFill>
+              <w14:gsLst>
+                <w14:gs w14:pos="0">
+                  <w14:schemeClr w14:val="accent1">
+                    <w14:tint w14:val="40000"/>
+                    <w14:satMod w14:val="250000"/>
+                  </w14:schemeClr>
+                </w14:gs>
+                <w14:gs w14:pos="9000">
+                  <w14:schemeClr w14:val="accent1">
+                    <w14:tint w14:val="52000"/>
+                    <w14:satMod w14:val="300000"/>
+                  </w14:schemeClr>
+                </w14:gs>
+                <w14:gs w14:pos="50000">
+                  <w14:schemeClr w14:val="accent1">
+                    <w14:shade w14:val="20000"/>
+                    <w14:satMod w14:val="300000"/>
+                  </w14:schemeClr>
+                </w14:gs>
+                <w14:gs w14:pos="79000">
+                  <w14:schemeClr w14:val="accent1">
+                    <w14:tint w14:val="52000"/>
+                    <w14:satMod w14:val="300000"/>
+                  </w14:schemeClr>
+                </w14:gs>
+                <w14:gs w14:pos="100000">
+                  <w14:schemeClr w14:val="accent1">
+                    <w14:tint w14:val="40000"/>
+                    <w14:satMod w14:val="250000"/>
+                  </w14:schemeClr>
+                </w14:gs>
+              </w14:gsLst>
+              <w14:lin w14:ang="5400000" w14:scaled="0"/>
+            </w14:gradFill>
+          </w14:textFill>
+        </w:rPr>
+      </w:pPr>
+      <w:bookmarkStart w:id="12" w:name="_Toc96357820"/>
+      <w:r>
+        <w:rPr>
+          <w:rFonts w:asciiTheme="minorHAnsi" w:hAnsiTheme="minorHAnsi" w:cstheme="minorHAnsi"/>
+          <w:sz w:val="32"/>
+          <w:szCs w:val="32"/>
+          <w14:textOutline w14:w="5270" w14:cap="flat" w14:cmpd="sng" w14:algn="ctr">
+            <w14:solidFill>
+              <w14:schemeClr w14:val="accent1">
+                <w14:shade w14:val="88000"/>
+                <w14:satMod w14:val="110000"/>
+              </w14:schemeClr>
+            </w14:solidFill>
+            <w14:prstDash w14:val="solid"/>
+            <w14:round/>
+          </w14:textOutline>
+          <w14:textFill>
+            <w14:gradFill>
+              <w14:gsLst>
+                <w14:gs w14:pos="0">
+                  <w14:schemeClr w14:val="accent1">
+                    <w14:tint w14:val="40000"/>
+                    <w14:satMod w14:val="250000"/>
+                  </w14:schemeClr>
+                </w14:gs>
+                <w14:gs w14:pos="9000">
+                  <w14:schemeClr w14:val="accent1">
+                    <w14:tint w14:val="52000"/>
+                    <w14:satMod w14:val="300000"/>
+                  </w14:schemeClr>
+                </w14:gs>
+                <w14:gs w14:pos="50000">
+                  <w14:schemeClr w14:val="accent1">
+                    <w14:shade w14:val="20000"/>
+                    <w14:satMod w14:val="300000"/>
+                  </w14:schemeClr>
+                </w14:gs>
+                <w14:gs w14:pos="79000">
+                  <w14:schemeClr w14:val="accent1">
+                    <w14:tint w14:val="52000"/>
+                    <w14:satMod w14:val="300000"/>
+                  </w14:schemeClr>
+                </w14:gs>
+                <w14:gs w14:pos="100000">
+                  <w14:schemeClr w14:val="accent1">
+                    <w14:tint w14:val="40000"/>
+                    <w14:satMod w14:val="250000"/>
+                  </w14:schemeClr>
+                </w14:gs>
+              </w14:gsLst>
+              <w14:lin w14:ang="5400000" w14:scaled="0"/>
+            </w14:gradFill>
+          </w14:textFill>
+        </w:rPr>
+        <w:t>Link de Repositorio en GITHUB:</w:t>
+      </w:r>
+      <w:bookmarkEnd w:id="12"/>
+      <w:r>
+        <w:rPr>
+          <w:rFonts w:asciiTheme="minorHAnsi" w:hAnsiTheme="minorHAnsi" w:cstheme="minorHAnsi"/>
+          <w:sz w:val="32"/>
+          <w:szCs w:val="32"/>
+          <w14:textOutline w14:w="5270" w14:cap="flat" w14:cmpd="sng" w14:algn="ctr">
+            <w14:solidFill>
+              <w14:schemeClr w14:val="accent1">
+                <w14:shade w14:val="88000"/>
+                <w14:satMod w14:val="110000"/>
+              </w14:schemeClr>
+            </w14:solidFill>
+            <w14:prstDash w14:val="solid"/>
+            <w14:round/>
+          </w14:textOutline>
+          <w14:textFill>
+            <w14:gradFill>
+              <w14:gsLst>
+                <w14:gs w14:pos="0">
+                  <w14:schemeClr w14:val="accent1">
+                    <w14:tint w14:val="40000"/>
+                    <w14:satMod w14:val="250000"/>
+                  </w14:schemeClr>
+                </w14:gs>
+                <w14:gs w14:pos="9000">
+                  <w14:schemeClr w14:val="accent1">
+                    <w14:tint w14:val="52000"/>
+                    <w14:satMod w14:val="300000"/>
+                  </w14:schemeClr>
+                </w14:gs>
+                <w14:gs w14:pos="50000">
+                  <w14:schemeClr w14:val="accent1">
+                    <w14:shade w14:val="20000"/>
+                    <w14:satMod w14:val="300000"/>
+                  </w14:schemeClr>
+                </w14:gs>
+                <w14:gs w14:pos="79000">
+                  <w14:schemeClr w14:val="accent1">
+                    <w14:tint w14:val="52000"/>
+                    <w14:satMod w14:val="300000"/>
+                  </w14:schemeClr>
+                </w14:gs>
+                <w14:gs w14:pos="100000">
+                  <w14:schemeClr w14:val="accent1">
+                    <w14:tint w14:val="40000"/>
+                    <w14:satMod w14:val="250000"/>
+                  </w14:schemeClr>
+                </w14:gs>
+              </w14:gsLst>
+              <w14:lin w14:ang="5400000" w14:scaled="0"/>
+            </w14:gradFill>
+          </w14:textFill>
+        </w:rPr>
+        <w:t xml:space="preserve"> </w:t>
+      </w:r>
+    </w:p>
+    <w:p/>
+    <w:p>
+      <w:pPr>
+        <w:spacing w:line="360" w:lineRule="auto"/>
+        <w:ind w:left="360"/>
+        <w:rPr>
+          <w:rFonts w:cstheme="minorHAnsi"/>
+          <w:sz w:val="28"/>
+          <w:szCs w:val="28"/>
+        </w:rPr>
+      </w:pPr>
+      <w:hyperlink r:id="rId29" w:history="1">
+        <w:r>
+          <w:rPr>
+            <w:rStyle w:val="Hipervnculo"/>
+            <w:rFonts w:cstheme="minorHAnsi"/>
+            <w:sz w:val="28"/>
+            <w:szCs w:val="28"/>
+          </w:rPr>
+          <w:t>https://github.com/kary-22/AyEDTIG2.git</w:t>
+        </w:r>
+      </w:hyperlink>
+    </w:p>
+    <w:p>
+      <w:pPr>
+        <w:spacing w:line="360" w:lineRule="auto"/>
+        <w:ind w:left="360"/>
+        <w:rPr>
+          <w:rFonts w:cstheme="minorHAnsi"/>
+          <w:sz w:val="28"/>
+          <w:szCs w:val="28"/>
+        </w:rPr>
+      </w:pPr>
+    </w:p>
+    <w:p>
+      <w:pPr>
         <w:spacing w:line="360" w:lineRule="auto"/>
         <w:ind w:left="360"/>
         <w:rPr>
@@ -7811,8 +8136,8 @@
       </w:r>
     </w:p>
     <w:sectPr>
-      <w:headerReference w:type="default" r:id="rId29"/>
-      <w:footerReference w:type="default" r:id="rId30"/>
+      <w:headerReference w:type="default" r:id="rId30"/>
+      <w:footerReference w:type="default" r:id="rId31"/>
       <w:pgSz w:w="11906" w:h="16838"/>
       <w:pgMar w:top="720" w:right="720" w:bottom="720" w:left="720" w:header="708" w:footer="708" w:gutter="0"/>
       <w:cols w:space="708"/>
@@ -7855,13 +8180,7 @@
       <w:pStyle w:val="Piedepgina"/>
     </w:pPr>
     <w:r>
-      <w:t>Velázquez</w:t>
-    </w:r>
-    <w:r>
-      <w:t xml:space="preserve"> Karina Giselle</w:t>
-    </w:r>
-    <w:r>
-      <w:t xml:space="preserve"> </w:t>
+      <w:t xml:space="preserve">Velázquez Karina Giselle </w:t>
     </w:r>
     <w:r>
       <w:ptab w:relativeTo="margin" w:alignment="center" w:leader="none"/>
@@ -7914,6 +8233,7 @@
         <w:docPartUnique/>
       </w:docPartObj>
     </w:sdtPr>
+    <w:sdtEndPr/>
     <w:sdtContent>
       <w:p>
         <w:pPr>
@@ -9539,513 +9859,6 @@
 </w:styles>
 </file>
 
-<file path=word/glossary/document.xml><?xml version="1.0" encoding="utf-8"?>
-<w:glossaryDocument xmlns:wpc="http://schemas.microsoft.com/office/word/2010/wordprocessingCanvas" xmlns:mc="http://schemas.openxmlformats.org/markup-compatibility/2006" xmlns:o="urn:schemas-microsoft-com:office:office" xmlns:r="http://schemas.openxmlformats.org/officeDocument/2006/relationships" xmlns:m="http://schemas.openxmlformats.org/officeDocument/2006/math" xmlns:v="urn:schemas-microsoft-com:vml" xmlns:wp14="http://schemas.microsoft.com/office/word/2010/wordprocessingDrawing" xmlns:wp="http://schemas.openxmlformats.org/drawingml/2006/wordprocessingDrawing" xmlns:w10="urn:schemas-microsoft-com:office:word" xmlns:w="http://schemas.openxmlformats.org/wordprocessingml/2006/main" xmlns:w14="http://schemas.microsoft.com/office/word/2010/wordml" xmlns:wpg="http://schemas.microsoft.com/office/word/2010/wordprocessingGroup" xmlns:wpi="http://schemas.microsoft.com/office/word/2010/wordprocessingInk" xmlns:wne="http://schemas.microsoft.com/office/word/2006/wordml" xmlns:wps="http://schemas.microsoft.com/office/word/2010/wordprocessingShape" mc:Ignorable="w14 wp14"/>
-</file>
-
-<file path=word/glossary/fontTable.xml><?xml version="1.0" encoding="utf-8"?>
-<w:fonts xmlns:mc="http://schemas.openxmlformats.org/markup-compatibility/2006" xmlns:r="http://schemas.openxmlformats.org/officeDocument/2006/relationships" xmlns:w="http://schemas.openxmlformats.org/wordprocessingml/2006/main" xmlns:w14="http://schemas.microsoft.com/office/word/2010/wordml" mc:Ignorable="w14">
-  <w:font w:name="Symbol">
-    <w:panose1 w:val="05050102010706020507"/>
-    <w:charset w:val="02"/>
-    <w:family w:val="roman"/>
-    <w:pitch w:val="variable"/>
-    <w:sig w:usb0="00000000" w:usb1="10000000" w:usb2="00000000" w:usb3="00000000" w:csb0="80000000" w:csb1="00000000"/>
-  </w:font>
-  <w:font w:name="Times New Roman">
-    <w:panose1 w:val="02020603050405020304"/>
-    <w:charset w:val="00"/>
-    <w:family w:val="roman"/>
-    <w:pitch w:val="variable"/>
-    <w:sig w:usb0="E0002EFF" w:usb1="C000785B" w:usb2="00000009" w:usb3="00000000" w:csb0="000001FF" w:csb1="00000000"/>
-  </w:font>
-  <w:font w:name="Courier New">
-    <w:panose1 w:val="02070309020205020404"/>
-    <w:charset w:val="00"/>
-    <w:family w:val="modern"/>
-    <w:pitch w:val="fixed"/>
-    <w:sig w:usb0="E0002EFF" w:usb1="C0007843" w:usb2="00000009" w:usb3="00000000" w:csb0="000001FF" w:csb1="00000000"/>
-  </w:font>
-  <w:font w:name="Wingdings">
-    <w:panose1 w:val="05000000000000000000"/>
-    <w:charset w:val="02"/>
-    <w:family w:val="auto"/>
-    <w:pitch w:val="variable"/>
-    <w:sig w:usb0="00000000" w:usb1="10000000" w:usb2="00000000" w:usb3="00000000" w:csb0="80000000" w:csb1="00000000"/>
-  </w:font>
-  <w:font w:name="Calibri">
-    <w:panose1 w:val="020F0502020204030204"/>
-    <w:charset w:val="00"/>
-    <w:family w:val="swiss"/>
-    <w:pitch w:val="variable"/>
-    <w:sig w:usb0="E0002AFF" w:usb1="C000247B" w:usb2="00000009" w:usb3="00000000" w:csb0="000001FF" w:csb1="00000000"/>
-  </w:font>
-  <w:font w:name="Cambria">
-    <w:panose1 w:val="02040503050406030204"/>
-    <w:charset w:val="00"/>
-    <w:family w:val="roman"/>
-    <w:pitch w:val="variable"/>
-    <w:sig w:usb0="E00002FF" w:usb1="400004FF" w:usb2="00000000" w:usb3="00000000" w:csb0="0000019F" w:csb1="00000000"/>
-  </w:font>
-  <w:font w:name="Tahoma">
-    <w:panose1 w:val="020B0604030504040204"/>
-    <w:charset w:val="00"/>
-    <w:family w:val="swiss"/>
-    <w:pitch w:val="variable"/>
-    <w:sig w:usb0="E1002EFF" w:usb1="C000605B" w:usb2="00000029" w:usb3="00000000" w:csb0="000101FF" w:csb1="00000000"/>
-  </w:font>
-</w:fonts>
-</file>
-
-<file path=word/glossary/settings.xml><?xml version="1.0" encoding="utf-8"?>
-<w:settings xmlns:mc="http://schemas.openxmlformats.org/markup-compatibility/2006" xmlns:o="urn:schemas-microsoft-com:office:office" xmlns:r="http://schemas.openxmlformats.org/officeDocument/2006/relationships" xmlns:m="http://schemas.openxmlformats.org/officeDocument/2006/math" xmlns:v="urn:schemas-microsoft-com:vml" xmlns:w10="urn:schemas-microsoft-com:office:word" xmlns:w="http://schemas.openxmlformats.org/wordprocessingml/2006/main" xmlns:w14="http://schemas.microsoft.com/office/word/2010/wordml" xmlns:sl="http://schemas.openxmlformats.org/schemaLibrary/2006/main" mc:Ignorable="w14">
-  <w:view w:val="normal"/>
-  <w:defaultTabStop w:val="708"/>
-  <w:hyphenationZone w:val="425"/>
-  <w:characterSpacingControl w:val="doNotCompress"/>
-  <w:compat>
-    <w:useFELayout/>
-    <w:compatSetting w:name="compatibilityMode" w:uri="http://schemas.microsoft.com/office/word" w:val="14"/>
-    <w:compatSetting w:name="overrideTableStyleFontSizeAndJustification" w:uri="http://schemas.microsoft.com/office/word" w:val="1"/>
-    <w:compatSetting w:name="enableOpenTypeFeatures" w:uri="http://schemas.microsoft.com/office/word" w:val="1"/>
-    <w:compatSetting w:name="doNotFlipMirrorIndents" w:uri="http://schemas.microsoft.com/office/word" w:val="1"/>
-  </w:compat>
-  <w:rsids>
-    <w:rsidRoot w:val="00151F2C"/>
-    <w:rsid w:val="0013696E"/>
-    <w:rsid w:val="00151F2C"/>
-  </w:rsids>
-  <m:mathPr>
-    <m:mathFont m:val="Cambria Math"/>
-    <m:brkBin m:val="before"/>
-    <m:brkBinSub m:val="--"/>
-    <m:smallFrac m:val="0"/>
-    <m:dispDef/>
-    <m:lMargin m:val="0"/>
-    <m:rMargin m:val="0"/>
-    <m:defJc m:val="centerGroup"/>
-    <m:wrapIndent m:val="1440"/>
-    <m:intLim m:val="subSup"/>
-    <m:naryLim m:val="undOvr"/>
-  </m:mathPr>
-  <w:themeFontLang w:val="es-AR"/>
-  <w:clrSchemeMapping w:bg1="light1" w:t1="dark1" w:bg2="light2" w:t2="dark2" w:accent1="accent1" w:accent2="accent2" w:accent3="accent3" w:accent4="accent4" w:accent5="accent5" w:accent6="accent6" w:hyperlink="hyperlink" w:followedHyperlink="followedHyperlink"/>
-  <w:decimalSymbol w:val=","/>
-  <w:listSeparator w:val=";"/>
-</w:settings>
-</file>
-
-<file path=word/glossary/styles.xml><?xml version="1.0" encoding="utf-8"?>
-<w:styles xmlns:mc="http://schemas.openxmlformats.org/markup-compatibility/2006" xmlns:r="http://schemas.openxmlformats.org/officeDocument/2006/relationships" xmlns:w="http://schemas.openxmlformats.org/wordprocessingml/2006/main" xmlns:w14="http://schemas.microsoft.com/office/word/2010/wordml" mc:Ignorable="w14">
-  <w:docDefaults>
-    <w:rPrDefault>
-      <w:rPr>
-        <w:rFonts w:asciiTheme="minorHAnsi" w:eastAsiaTheme="minorEastAsia" w:hAnsiTheme="minorHAnsi" w:cstheme="minorBidi"/>
-        <w:sz w:val="22"/>
-        <w:szCs w:val="22"/>
-        <w:lang w:val="es-AR" w:eastAsia="es-AR" w:bidi="ar-SA"/>
-      </w:rPr>
-    </w:rPrDefault>
-    <w:pPrDefault>
-      <w:pPr>
-        <w:spacing w:after="200" w:line="276" w:lineRule="auto"/>
-      </w:pPr>
-    </w:pPrDefault>
-  </w:docDefaults>
-  <w:latentStyles w:defLockedState="0" w:defUIPriority="99" w:defSemiHidden="1" w:defUnhideWhenUsed="1" w:defQFormat="0" w:count="267">
-    <w:lsdException w:name="Normal" w:semiHidden="0" w:uiPriority="0" w:unhideWhenUsed="0" w:qFormat="1"/>
-    <w:lsdException w:name="heading 1" w:semiHidden="0" w:uiPriority="9" w:unhideWhenUsed="0" w:qFormat="1"/>
-    <w:lsdException w:name="heading 2" w:uiPriority="9" w:qFormat="1"/>
-    <w:lsdException w:name="heading 3" w:uiPriority="9" w:qFormat="1"/>
-    <w:lsdException w:name="heading 4" w:uiPriority="9" w:qFormat="1"/>
-    <w:lsdException w:name="heading 5" w:uiPriority="9" w:qFormat="1"/>
-    <w:lsdException w:name="heading 6" w:uiPriority="9" w:qFormat="1"/>
-    <w:lsdException w:name="heading 7" w:uiPriority="9" w:qFormat="1"/>
-    <w:lsdException w:name="heading 8" w:uiPriority="9" w:qFormat="1"/>
-    <w:lsdException w:name="heading 9" w:uiPriority="9" w:qFormat="1"/>
-    <w:lsdException w:name="toc 1" w:uiPriority="39"/>
-    <w:lsdException w:name="toc 2" w:uiPriority="39"/>
-    <w:lsdException w:name="toc 3" w:uiPriority="39"/>
-    <w:lsdException w:name="toc 4" w:uiPriority="39"/>
-    <w:lsdException w:name="toc 5" w:uiPriority="39"/>
-    <w:lsdException w:name="toc 6" w:uiPriority="39"/>
-    <w:lsdException w:name="toc 7" w:uiPriority="39"/>
-    <w:lsdException w:name="toc 8" w:uiPriority="39"/>
-    <w:lsdException w:name="toc 9" w:uiPriority="39"/>
-    <w:lsdException w:name="caption" w:uiPriority="35" w:qFormat="1"/>
-    <w:lsdException w:name="Title" w:semiHidden="0" w:uiPriority="10" w:unhideWhenUsed="0" w:qFormat="1"/>
-    <w:lsdException w:name="Default Paragraph Font" w:uiPriority="1"/>
-    <w:lsdException w:name="Subtitle" w:semiHidden="0" w:uiPriority="11" w:unhideWhenUsed="0" w:qFormat="1"/>
-    <w:lsdException w:name="Strong" w:semiHidden="0" w:uiPriority="22" w:unhideWhenUsed="0" w:qFormat="1"/>
-    <w:lsdException w:name="Emphasis" w:semiHidden="0" w:uiPriority="20" w:unhideWhenUsed="0" w:qFormat="1"/>
-    <w:lsdException w:name="Table Grid" w:semiHidden="0" w:uiPriority="59" w:unhideWhenUsed="0"/>
-    <w:lsdException w:name="Placeholder Text" w:unhideWhenUsed="0"/>
-    <w:lsdException w:name="No Spacing" w:semiHidden="0" w:uiPriority="1" w:unhideWhenUsed="0" w:qFormat="1"/>
-    <w:lsdException w:name="Light Shading" w:semiHidden="0" w:uiPriority="60" w:unhideWhenUsed="0"/>
-    <w:lsdException w:name="Light List" w:semiHidden="0" w:uiPriority="61" w:unhideWhenUsed="0"/>
-    <w:lsdException w:name="Light Grid" w:semiHidden="0" w:uiPriority="62" w:unhideWhenUsed="0"/>
-    <w:lsdException w:name="Medium Shading 1" w:semiHidden="0" w:uiPriority="63" w:unhideWhenUsed="0"/>
-    <w:lsdException w:name="Medium Shading 2" w:semiHidden="0" w:uiPriority="64" w:unhideWhenUsed="0"/>
-    <w:lsdException w:name="Medium List 1" w:semiHidden="0" w:uiPriority="65" w:unhideWhenUsed="0"/>
-    <w:lsdException w:name="Medium List 2" w:semiHidden="0" w:uiPriority="66" w:unhideWhenUsed="0"/>
-    <w:lsdException w:name="Medium Grid 1" w:semiHidden="0" w:uiPriority="67" w:unhideWhenUsed="0"/>
-    <w:lsdException w:name="Medium Grid 2" w:semiHidden="0" w:uiPriority="68" w:unhideWhenUsed="0"/>
-    <w:lsdException w:name="Medium Grid 3" w:semiHidden="0" w:uiPriority="69" w:unhideWhenUsed="0"/>
-    <w:lsdException w:name="Dark List" w:semiHidden="0" w:uiPriority="70" w:unhideWhenUsed="0"/>
-    <w:lsdException w:name="Colorful Shading" w:semiHidden="0" w:uiPriority="71" w:unhideWhenUsed="0"/>
-    <w:lsdException w:name="Colorful List" w:semiHidden="0" w:uiPriority="72" w:unhideWhenUsed="0"/>
-    <w:lsdException w:name="Colorful Grid" w:semiHidden="0" w:uiPriority="73" w:unhideWhenUsed="0"/>
-    <w:lsdException w:name="Light Shading Accent 1" w:semiHidden="0" w:uiPriority="60" w:unhideWhenUsed="0"/>
-    <w:lsdException w:name="Light List Accent 1" w:semiHidden="0" w:uiPriority="61" w:unhideWhenUsed="0"/>
-    <w:lsdException w:name="Light Grid Accent 1" w:semiHidden="0" w:uiPriority="62" w:unhideWhenUsed="0"/>
-    <w:lsdException w:name="Medium Shading 1 Accent 1" w:semiHidden="0" w:uiPriority="63" w:unhideWhenUsed="0"/>
-    <w:lsdException w:name="Medium Shading 2 Accent 1" w:semiHidden="0" w:uiPriority="64" w:unhideWhenUsed="0"/>
-    <w:lsdException w:name="Medium List 1 Accent 1" w:semiHidden="0" w:uiPriority="65" w:unhideWhenUsed="0"/>
-    <w:lsdException w:name="Revision" w:unhideWhenUsed="0"/>
-    <w:lsdException w:name="List Paragraph" w:semiHidden="0" w:uiPriority="34" w:unhideWhenUsed="0" w:qFormat="1"/>
-    <w:lsdException w:name="Quote" w:semiHidden="0" w:uiPriority="29" w:unhideWhenUsed="0" w:qFormat="1"/>
-    <w:lsdException w:name="Intense Quote" w:semiHidden="0" w:uiPriority="30" w:unhideWhenUsed="0" w:qFormat="1"/>
-    <w:lsdException w:name="Medium List 2 Accent 1" w:semiHidden="0" w:uiPriority="66" w:unhideWhenUsed="0"/>
-    <w:lsdException w:name="Medium Grid 1 Accent 1" w:semiHidden="0" w:uiPriority="67" w:unhideWhenUsed="0"/>
-    <w:lsdException w:name="Medium Grid 2 Accent 1" w:semiHidden="0" w:uiPriority="68" w:unhideWhenUsed="0"/>
-    <w:lsdException w:name="Medium Grid 3 Accent 1" w:semiHidden="0" w:uiPriority="69" w:unhideWhenUsed="0"/>
-    <w:lsdException w:name="Dark List Accent 1" w:semiHidden="0" w:uiPriority="70" w:unhideWhenUsed="0"/>
-    <w:lsdException w:name="Colorful Shading Accent 1" w:semiHidden="0" w:uiPriority="71" w:unhideWhenUsed="0"/>
-    <w:lsdException w:name="Colorful List Accent 1" w:semiHidden="0" w:uiPriority="72" w:unhideWhenUsed="0"/>
-    <w:lsdException w:name="Colorful Grid Accent 1" w:semiHidden="0" w:uiPriority="73" w:unhideWhenUsed="0"/>
-    <w:lsdException w:name="Light Shading Accent 2" w:semiHidden="0" w:uiPriority="60" w:unhideWhenUsed="0"/>
-    <w:lsdException w:name="Light List Accent 2" w:semiHidden="0" w:uiPriority="61" w:unhideWhenUsed="0"/>
-    <w:lsdException w:name="Light Grid Accent 2" w:semiHidden="0" w:uiPriority="62" w:unhideWhenUsed="0"/>
-    <w:lsdException w:name="Medium Shading 1 Accent 2" w:semiHidden="0" w:uiPriority="63" w:unhideWhenUsed="0"/>
-    <w:lsdException w:name="Medium Shading 2 Accent 2" w:semiHidden="0" w:uiPriority="64" w:unhideWhenUsed="0"/>
-    <w:lsdException w:name="Medium List 1 Accent 2" w:semiHidden="0" w:uiPriority="65" w:unhideWhenUsed="0"/>
-    <w:lsdException w:name="Medium List 2 Accent 2" w:semiHidden="0" w:uiPriority="66" w:unhideWhenUsed="0"/>
-    <w:lsdException w:name="Medium Grid 1 Accent 2" w:semiHidden="0" w:uiPriority="67" w:unhideWhenUsed="0"/>
-    <w:lsdException w:name="Medium Grid 2 Accent 2" w:semiHidden="0" w:uiPriority="68" w:unhideWhenUsed="0"/>
-    <w:lsdException w:name="Medium Grid 3 Accent 2" w:semiHidden="0" w:uiPriority="69" w:unhideWhenUsed="0"/>
-    <w:lsdException w:name="Dark List Accent 2" w:semiHidden="0" w:uiPriority="70" w:unhideWhenUsed="0"/>
-    <w:lsdException w:name="Colorful Shading Accent 2" w:semiHidden="0" w:uiPriority="71" w:unhideWhenUsed="0"/>
-    <w:lsdException w:name="Colorful List Accent 2" w:semiHidden="0" w:uiPriority="72" w:unhideWhenUsed="0"/>
-    <w:lsdException w:name="Colorful Grid Accent 2" w:semiHidden="0" w:uiPriority="73" w:unhideWhenUsed="0"/>
-    <w:lsdException w:name="Light Shading Accent 3" w:semiHidden="0" w:uiPriority="60" w:unhideWhenUsed="0"/>
-    <w:lsdException w:name="Light List Accent 3" w:semiHidden="0" w:uiPriority="61" w:unhideWhenUsed="0"/>
-    <w:lsdException w:name="Light Grid Accent 3" w:semiHidden="0" w:uiPriority="62" w:unhideWhenUsed="0"/>
-    <w:lsdException w:name="Medium Shading 1 Accent 3" w:semiHidden="0" w:uiPriority="63" w:unhideWhenUsed="0"/>
-    <w:lsdException w:name="Medium Shading 2 Accent 3" w:semiHidden="0" w:uiPriority="64" w:unhideWhenUsed="0"/>
-    <w:lsdException w:name="Medium List 1 Accent 3" w:semiHidden="0" w:uiPriority="65" w:unhideWhenUsed="0"/>
-    <w:lsdException w:name="Medium List 2 Accent 3" w:semiHidden="0" w:uiPriority="66" w:unhideWhenUsed="0"/>
-    <w:lsdException w:name="Medium Grid 1 Accent 3" w:semiHidden="0" w:uiPriority="67" w:unhideWhenUsed="0"/>
-    <w:lsdException w:name="Medium Grid 2 Accent 3" w:semiHidden="0" w:uiPriority="68" w:unhideWhenUsed="0"/>
-    <w:lsdException w:name="Medium Grid 3 Accent 3" w:semiHidden="0" w:uiPriority="69" w:unhideWhenUsed="0"/>
-    <w:lsdException w:name="Dark List Accent 3" w:semiHidden="0" w:uiPriority="70" w:unhideWhenUsed="0"/>
-    <w:lsdException w:name="Colorful Shading Accent 3" w:semiHidden="0" w:uiPriority="71" w:unhideWhenUsed="0"/>
-    <w:lsdException w:name="Colorful List Accent 3" w:semiHidden="0" w:uiPriority="72" w:unhideWhenUsed="0"/>
-    <w:lsdException w:name="Colorful Grid Accent 3" w:semiHidden="0" w:uiPriority="73" w:unhideWhenUsed="0"/>
-    <w:lsdException w:name="Light Shading Accent 4" w:semiHidden="0" w:uiPriority="60" w:unhideWhenUsed="0"/>
-    <w:lsdException w:name="Light List Accent 4" w:semiHidden="0" w:uiPriority="61" w:unhideWhenUsed="0"/>
-    <w:lsdException w:name="Light Grid Accent 4" w:semiHidden="0" w:uiPriority="62" w:unhideWhenUsed="0"/>
-    <w:lsdException w:name="Medium Shading 1 Accent 4" w:semiHidden="0" w:uiPriority="63" w:unhideWhenUsed="0"/>
-    <w:lsdException w:name="Medium Shading 2 Accent 4" w:semiHidden="0" w:uiPriority="64" w:unhideWhenUsed="0"/>
-    <w:lsdException w:name="Medium List 1 Accent 4" w:semiHidden="0" w:uiPriority="65" w:unhideWhenUsed="0"/>
-    <w:lsdException w:name="Medium List 2 Accent 4" w:semiHidden="0" w:uiPriority="66" w:unhideWhenUsed="0"/>
-    <w:lsdException w:name="Medium Grid 1 Accent 4" w:semiHidden="0" w:uiPriority="67" w:unhideWhenUsed="0"/>
-    <w:lsdException w:name="Medium Grid 2 Accent 4" w:semiHidden="0" w:uiPriority="68" w:unhideWhenUsed="0"/>
-    <w:lsdException w:name="Medium Grid 3 Accent 4" w:semiHidden="0" w:uiPriority="69" w:unhideWhenUsed="0"/>
-    <w:lsdException w:name="Dark List Accent 4" w:semiHidden="0" w:uiPriority="70" w:unhideWhenUsed="0"/>
-    <w:lsdException w:name="Colorful Shading Accent 4" w:semiHidden="0" w:uiPriority="71" w:unhideWhenUsed="0"/>
-    <w:lsdException w:name="Colorful List Accent 4" w:semiHidden="0" w:uiPriority="72" w:unhideWhenUsed="0"/>
-    <w:lsdException w:name="Colorful Grid Accent 4" w:semiHidden="0" w:uiPriority="73" w:unhideWhenUsed="0"/>
-    <w:lsdException w:name="Light Shading Accent 5" w:semiHidden="0" w:uiPriority="60" w:unhideWhenUsed="0"/>
-    <w:lsdException w:name="Light List Accent 5" w:semiHidden="0" w:uiPriority="61" w:unhideWhenUsed="0"/>
-    <w:lsdException w:name="Light Grid Accent 5" w:semiHidden="0" w:uiPriority="62" w:unhideWhenUsed="0"/>
-    <w:lsdException w:name="Medium Shading 1 Accent 5" w:semiHidden="0" w:uiPriority="63" w:unhideWhenUsed="0"/>
-    <w:lsdException w:name="Medium Shading 2 Accent 5" w:semiHidden="0" w:uiPriority="64" w:unhideWhenUsed="0"/>
-    <w:lsdException w:name="Medium List 1 Accent 5" w:semiHidden="0" w:uiPriority="65" w:unhideWhenUsed="0"/>
-    <w:lsdException w:name="Medium List 2 Accent 5" w:semiHidden="0" w:uiPriority="66" w:unhideWhenUsed="0"/>
-    <w:lsdException w:name="Medium Grid 1 Accent 5" w:semiHidden="0" w:uiPriority="67" w:unhideWhenUsed="0"/>
-    <w:lsdException w:name="Medium Grid 2 Accent 5" w:semiHidden="0" w:uiPriority="68" w:unhideWhenUsed="0"/>
-    <w:lsdException w:name="Medium Grid 3 Accent 5" w:semiHidden="0" w:uiPriority="69" w:unhideWhenUsed="0"/>
-    <w:lsdException w:name="Dark List Accent 5" w:semiHidden="0" w:uiPriority="70" w:unhideWhenUsed="0"/>
-    <w:lsdException w:name="Colorful Shading Accent 5" w:semiHidden="0" w:uiPriority="71" w:unhideWhenUsed="0"/>
-    <w:lsdException w:name="Colorful List Accent 5" w:semiHidden="0" w:uiPriority="72" w:unhideWhenUsed="0"/>
-    <w:lsdException w:name="Colorful Grid Accent 5" w:semiHidden="0" w:uiPriority="73" w:unhideWhenUsed="0"/>
-    <w:lsdException w:name="Light Shading Accent 6" w:semiHidden="0" w:uiPriority="60" w:unhideWhenUsed="0"/>
-    <w:lsdException w:name="Light List Accent 6" w:semiHidden="0" w:uiPriority="61" w:unhideWhenUsed="0"/>
-    <w:lsdException w:name="Light Grid Accent 6" w:semiHidden="0" w:uiPriority="62" w:unhideWhenUsed="0"/>
-    <w:lsdException w:name="Medium Shading 1 Accent 6" w:semiHidden="0" w:uiPriority="63" w:unhideWhenUsed="0"/>
-    <w:lsdException w:name="Medium Shading 2 Accent 6" w:semiHidden="0" w:uiPriority="64" w:unhideWhenUsed="0"/>
-    <w:lsdException w:name="Medium List 1 Accent 6" w:semiHidden="0" w:uiPriority="65" w:unhideWhenUsed="0"/>
-    <w:lsdException w:name="Medium List 2 Accent 6" w:semiHidden="0" w:uiPriority="66" w:unhideWhenUsed="0"/>
-    <w:lsdException w:name="Medium Grid 1 Accent 6" w:semiHidden="0" w:uiPriority="67" w:unhideWhenUsed="0"/>
-    <w:lsdException w:name="Medium Grid 2 Accent 6" w:semiHidden="0" w:uiPriority="68" w:unhideWhenUsed="0"/>
-    <w:lsdException w:name="Medium Grid 3 Accent 6" w:semiHidden="0" w:uiPriority="69" w:unhideWhenUsed="0"/>
-    <w:lsdException w:name="Dark List Accent 6" w:semiHidden="0" w:uiPriority="70" w:unhideWhenUsed="0"/>
-    <w:lsdException w:name="Colorful Shading Accent 6" w:semiHidden="0" w:uiPriority="71" w:unhideWhenUsed="0"/>
-    <w:lsdException w:name="Colorful List Accent 6" w:semiHidden="0" w:uiPriority="72" w:unhideWhenUsed="0"/>
-    <w:lsdException w:name="Colorful Grid Accent 6" w:semiHidden="0" w:uiPriority="73" w:unhideWhenUsed="0"/>
-    <w:lsdException w:name="Subtle Emphasis" w:semiHidden="0" w:uiPriority="19" w:unhideWhenUsed="0" w:qFormat="1"/>
-    <w:lsdException w:name="Intense Emphasis" w:semiHidden="0" w:uiPriority="21" w:unhideWhenUsed="0" w:qFormat="1"/>
-    <w:lsdException w:name="Subtle Reference" w:semiHidden="0" w:uiPriority="31" w:unhideWhenUsed="0" w:qFormat="1"/>
-    <w:lsdException w:name="Intense Reference" w:semiHidden="0" w:uiPriority="32" w:unhideWhenUsed="0" w:qFormat="1"/>
-    <w:lsdException w:name="Book Title" w:semiHidden="0" w:uiPriority="33" w:unhideWhenUsed="0" w:qFormat="1"/>
-    <w:lsdException w:name="Bibliography" w:uiPriority="37"/>
-    <w:lsdException w:name="TOC Heading" w:uiPriority="39" w:qFormat="1"/>
-  </w:latentStyles>
-  <w:style w:type="paragraph" w:default="1" w:styleId="Normal">
-    <w:name w:val="Normal"/>
-    <w:qFormat/>
-  </w:style>
-  <w:style w:type="character" w:default="1" w:styleId="Fuentedeprrafopredeter">
-    <w:name w:val="Default Paragraph Font"/>
-    <w:uiPriority w:val="1"/>
-    <w:semiHidden/>
-    <w:unhideWhenUsed/>
-  </w:style>
-  <w:style w:type="table" w:default="1" w:styleId="Tablanormal">
-    <w:name w:val="Normal Table"/>
-    <w:uiPriority w:val="99"/>
-    <w:semiHidden/>
-    <w:unhideWhenUsed/>
-    <w:tblPr>
-      <w:tblInd w:w="0" w:type="dxa"/>
-      <w:tblCellMar>
-        <w:top w:w="0" w:type="dxa"/>
-        <w:left w:w="108" w:type="dxa"/>
-        <w:bottom w:w="0" w:type="dxa"/>
-        <w:right w:w="108" w:type="dxa"/>
-      </w:tblCellMar>
-    </w:tblPr>
-  </w:style>
-  <w:style w:type="numbering" w:default="1" w:styleId="Sinlista">
-    <w:name w:val="No List"/>
-    <w:uiPriority w:val="99"/>
-    <w:semiHidden/>
-    <w:unhideWhenUsed/>
-  </w:style>
-  <w:style w:type="paragraph" w:customStyle="1" w:styleId="1DE1FCC53F5948B89D2E0F69D4304368">
-    <w:name w:val="1DE1FCC53F5948B89D2E0F69D4304368"/>
-    <w:rsid w:val="00151F2C"/>
-  </w:style>
-  <w:style w:type="paragraph" w:customStyle="1" w:styleId="25D86ECF26F7484AAA11678636C18E71">
-    <w:name w:val="25D86ECF26F7484AAA11678636C18E71"/>
-    <w:rsid w:val="00151F2C"/>
-  </w:style>
-  <w:style w:type="paragraph" w:customStyle="1" w:styleId="4D99C6748F2743269831A4676B4A05FB">
-    <w:name w:val="4D99C6748F2743269831A4676B4A05FB"/>
-    <w:rsid w:val="00151F2C"/>
-  </w:style>
-</w:styles>
-</file>
-
-<file path=word/glossary/stylesWithEffects.xml><?xml version="1.0" encoding="utf-8"?>
-<w:styles xmlns:wpc="http://schemas.microsoft.com/office/word/2010/wordprocessingCanvas" xmlns:mc="http://schemas.openxmlformats.org/markup-compatibility/2006" xmlns:o="urn:schemas-microsoft-com:office:office" xmlns:r="http://schemas.openxmlformats.org/officeDocument/2006/relationships" xmlns:m="http://schemas.openxmlformats.org/officeDocument/2006/math" xmlns:v="urn:schemas-microsoft-com:vml" xmlns:wp14="http://schemas.microsoft.com/office/word/2010/wordprocessingDrawing" xmlns:wp="http://schemas.openxmlformats.org/drawingml/2006/wordprocessingDrawing" xmlns:w10="urn:schemas-microsoft-com:office:word" xmlns:w="http://schemas.openxmlformats.org/wordprocessingml/2006/main" xmlns:w14="http://schemas.microsoft.com/office/word/2010/wordml" xmlns:wpg="http://schemas.microsoft.com/office/word/2010/wordprocessingGroup" xmlns:wpi="http://schemas.microsoft.com/office/word/2010/wordprocessingInk" xmlns:wne="http://schemas.microsoft.com/office/word/2006/wordml" xmlns:wps="http://schemas.microsoft.com/office/word/2010/wordprocessingShape" mc:Ignorable="w14 wp14">
-  <w:docDefaults>
-    <w:rPrDefault>
-      <w:rPr>
-        <w:rFonts w:asciiTheme="minorHAnsi" w:eastAsiaTheme="minorEastAsia" w:hAnsiTheme="minorHAnsi" w:cstheme="minorBidi"/>
-        <w:sz w:val="22"/>
-        <w:szCs w:val="22"/>
-        <w:lang w:val="es-AR" w:eastAsia="es-AR" w:bidi="ar-SA"/>
-      </w:rPr>
-    </w:rPrDefault>
-    <w:pPrDefault>
-      <w:pPr>
-        <w:spacing w:after="200" w:line="276" w:lineRule="auto"/>
-      </w:pPr>
-    </w:pPrDefault>
-  </w:docDefaults>
-  <w:latentStyles w:defLockedState="0" w:defUIPriority="99" w:defSemiHidden="1" w:defUnhideWhenUsed="1" w:defQFormat="0" w:count="267">
-    <w:lsdException w:name="Normal" w:semiHidden="0" w:uiPriority="0" w:unhideWhenUsed="0" w:qFormat="1"/>
-    <w:lsdException w:name="heading 1" w:semiHidden="0" w:uiPriority="9" w:unhideWhenUsed="0" w:qFormat="1"/>
-    <w:lsdException w:name="heading 2" w:uiPriority="9" w:qFormat="1"/>
-    <w:lsdException w:name="heading 3" w:uiPriority="9" w:qFormat="1"/>
-    <w:lsdException w:name="heading 4" w:uiPriority="9" w:qFormat="1"/>
-    <w:lsdException w:name="heading 5" w:uiPriority="9" w:qFormat="1"/>
-    <w:lsdException w:name="heading 6" w:uiPriority="9" w:qFormat="1"/>
-    <w:lsdException w:name="heading 7" w:uiPriority="9" w:qFormat="1"/>
-    <w:lsdException w:name="heading 8" w:uiPriority="9" w:qFormat="1"/>
-    <w:lsdException w:name="heading 9" w:uiPriority="9" w:qFormat="1"/>
-    <w:lsdException w:name="toc 1" w:uiPriority="39"/>
-    <w:lsdException w:name="toc 2" w:uiPriority="39"/>
-    <w:lsdException w:name="toc 3" w:uiPriority="39"/>
-    <w:lsdException w:name="toc 4" w:uiPriority="39"/>
-    <w:lsdException w:name="toc 5" w:uiPriority="39"/>
-    <w:lsdException w:name="toc 6" w:uiPriority="39"/>
-    <w:lsdException w:name="toc 7" w:uiPriority="39"/>
-    <w:lsdException w:name="toc 8" w:uiPriority="39"/>
-    <w:lsdException w:name="toc 9" w:uiPriority="39"/>
-    <w:lsdException w:name="caption" w:uiPriority="35" w:qFormat="1"/>
-    <w:lsdException w:name="Title" w:semiHidden="0" w:uiPriority="10" w:unhideWhenUsed="0" w:qFormat="1"/>
-    <w:lsdException w:name="Default Paragraph Font" w:uiPriority="1"/>
-    <w:lsdException w:name="Subtitle" w:semiHidden="0" w:uiPriority="11" w:unhideWhenUsed="0" w:qFormat="1"/>
-    <w:lsdException w:name="Strong" w:semiHidden="0" w:uiPriority="22" w:unhideWhenUsed="0" w:qFormat="1"/>
-    <w:lsdException w:name="Emphasis" w:semiHidden="0" w:uiPriority="20" w:unhideWhenUsed="0" w:qFormat="1"/>
-    <w:lsdException w:name="Table Grid" w:semiHidden="0" w:uiPriority="59" w:unhideWhenUsed="0"/>
-    <w:lsdException w:name="Placeholder Text" w:unhideWhenUsed="0"/>
-    <w:lsdException w:name="No Spacing" w:semiHidden="0" w:uiPriority="1" w:unhideWhenUsed="0" w:qFormat="1"/>
-    <w:lsdException w:name="Light Shading" w:semiHidden="0" w:uiPriority="60" w:unhideWhenUsed="0"/>
-    <w:lsdException w:name="Light List" w:semiHidden="0" w:uiPriority="61" w:unhideWhenUsed="0"/>
-    <w:lsdException w:name="Light Grid" w:semiHidden="0" w:uiPriority="62" w:unhideWhenUsed="0"/>
-    <w:lsdException w:name="Medium Shading 1" w:semiHidden="0" w:uiPriority="63" w:unhideWhenUsed="0"/>
-    <w:lsdException w:name="Medium Shading 2" w:semiHidden="0" w:uiPriority="64" w:unhideWhenUsed="0"/>
-    <w:lsdException w:name="Medium List 1" w:semiHidden="0" w:uiPriority="65" w:unhideWhenUsed="0"/>
-    <w:lsdException w:name="Medium List 2" w:semiHidden="0" w:uiPriority="66" w:unhideWhenUsed="0"/>
-    <w:lsdException w:name="Medium Grid 1" w:semiHidden="0" w:uiPriority="67" w:unhideWhenUsed="0"/>
-    <w:lsdException w:name="Medium Grid 2" w:semiHidden="0" w:uiPriority="68" w:unhideWhenUsed="0"/>
-    <w:lsdException w:name="Medium Grid 3" w:semiHidden="0" w:uiPriority="69" w:unhideWhenUsed="0"/>
-    <w:lsdException w:name="Dark List" w:semiHidden="0" w:uiPriority="70" w:unhideWhenUsed="0"/>
-    <w:lsdException w:name="Colorful Shading" w:semiHidden="0" w:uiPriority="71" w:unhideWhenUsed="0"/>
-    <w:lsdException w:name="Colorful List" w:semiHidden="0" w:uiPriority="72" w:unhideWhenUsed="0"/>
-    <w:lsdException w:name="Colorful Grid" w:semiHidden="0" w:uiPriority="73" w:unhideWhenUsed="0"/>
-    <w:lsdException w:name="Light Shading Accent 1" w:semiHidden="0" w:uiPriority="60" w:unhideWhenUsed="0"/>
-    <w:lsdException w:name="Light List Accent 1" w:semiHidden="0" w:uiPriority="61" w:unhideWhenUsed="0"/>
-    <w:lsdException w:name="Light Grid Accent 1" w:semiHidden="0" w:uiPriority="62" w:unhideWhenUsed="0"/>
-    <w:lsdException w:name="Medium Shading 1 Accent 1" w:semiHidden="0" w:uiPriority="63" w:unhideWhenUsed="0"/>
-    <w:lsdException w:name="Medium Shading 2 Accent 1" w:semiHidden="0" w:uiPriority="64" w:unhideWhenUsed="0"/>
-    <w:lsdException w:name="Medium List 1 Accent 1" w:semiHidden="0" w:uiPriority="65" w:unhideWhenUsed="0"/>
-    <w:lsdException w:name="Revision" w:unhideWhenUsed="0"/>
-    <w:lsdException w:name="List Paragraph" w:semiHidden="0" w:uiPriority="34" w:unhideWhenUsed="0" w:qFormat="1"/>
-    <w:lsdException w:name="Quote" w:semiHidden="0" w:uiPriority="29" w:unhideWhenUsed="0" w:qFormat="1"/>
-    <w:lsdException w:name="Intense Quote" w:semiHidden="0" w:uiPriority="30" w:unhideWhenUsed="0" w:qFormat="1"/>
-    <w:lsdException w:name="Medium List 2 Accent 1" w:semiHidden="0" w:uiPriority="66" w:unhideWhenUsed="0"/>
-    <w:lsdException w:name="Medium Grid 1 Accent 1" w:semiHidden="0" w:uiPriority="67" w:unhideWhenUsed="0"/>
-    <w:lsdException w:name="Medium Grid 2 Accent 1" w:semiHidden="0" w:uiPriority="68" w:unhideWhenUsed="0"/>
-    <w:lsdException w:name="Medium Grid 3 Accent 1" w:semiHidden="0" w:uiPriority="69" w:unhideWhenUsed="0"/>
-    <w:lsdException w:name="Dark List Accent 1" w:semiHidden="0" w:uiPriority="70" w:unhideWhenUsed="0"/>
-    <w:lsdException w:name="Colorful Shading Accent 1" w:semiHidden="0" w:uiPriority="71" w:unhideWhenUsed="0"/>
-    <w:lsdException w:name="Colorful List Accent 1" w:semiHidden="0" w:uiPriority="72" w:unhideWhenUsed="0"/>
-    <w:lsdException w:name="Colorful Grid Accent 1" w:semiHidden="0" w:uiPriority="73" w:unhideWhenUsed="0"/>
-    <w:lsdException w:name="Light Shading Accent 2" w:semiHidden="0" w:uiPriority="60" w:unhideWhenUsed="0"/>
-    <w:lsdException w:name="Light List Accent 2" w:semiHidden="0" w:uiPriority="61" w:unhideWhenUsed="0"/>
-    <w:lsdException w:name="Light Grid Accent 2" w:semiHidden="0" w:uiPriority="62" w:unhideWhenUsed="0"/>
-    <w:lsdException w:name="Medium Shading 1 Accent 2" w:semiHidden="0" w:uiPriority="63" w:unhideWhenUsed="0"/>
-    <w:lsdException w:name="Medium Shading 2 Accent 2" w:semiHidden="0" w:uiPriority="64" w:unhideWhenUsed="0"/>
-    <w:lsdException w:name="Medium List 1 Accent 2" w:semiHidden="0" w:uiPriority="65" w:unhideWhenUsed="0"/>
-    <w:lsdException w:name="Medium List 2 Accent 2" w:semiHidden="0" w:uiPriority="66" w:unhideWhenUsed="0"/>
-    <w:lsdException w:name="Medium Grid 1 Accent 2" w:semiHidden="0" w:uiPriority="67" w:unhideWhenUsed="0"/>
-    <w:lsdException w:name="Medium Grid 2 Accent 2" w:semiHidden="0" w:uiPriority="68" w:unhideWhenUsed="0"/>
-    <w:lsdException w:name="Medium Grid 3 Accent 2" w:semiHidden="0" w:uiPriority="69" w:unhideWhenUsed="0"/>
-    <w:lsdException w:name="Dark List Accent 2" w:semiHidden="0" w:uiPriority="70" w:unhideWhenUsed="0"/>
-    <w:lsdException w:name="Colorful Shading Accent 2" w:semiHidden="0" w:uiPriority="71" w:unhideWhenUsed="0"/>
-    <w:lsdException w:name="Colorful List Accent 2" w:semiHidden="0" w:uiPriority="72" w:unhideWhenUsed="0"/>
-    <w:lsdException w:name="Colorful Grid Accent 2" w:semiHidden="0" w:uiPriority="73" w:unhideWhenUsed="0"/>
-    <w:lsdException w:name="Light Shading Accent 3" w:semiHidden="0" w:uiPriority="60" w:unhideWhenUsed="0"/>
-    <w:lsdException w:name="Light List Accent 3" w:semiHidden="0" w:uiPriority="61" w:unhideWhenUsed="0"/>
-    <w:lsdException w:name="Light Grid Accent 3" w:semiHidden="0" w:uiPriority="62" w:unhideWhenUsed="0"/>
-    <w:lsdException w:name="Medium Shading 1 Accent 3" w:semiHidden="0" w:uiPriority="63" w:unhideWhenUsed="0"/>
-    <w:lsdException w:name="Medium Shading 2 Accent 3" w:semiHidden="0" w:uiPriority="64" w:unhideWhenUsed="0"/>
-    <w:lsdException w:name="Medium List 1 Accent 3" w:semiHidden="0" w:uiPriority="65" w:unhideWhenUsed="0"/>
-    <w:lsdException w:name="Medium List 2 Accent 3" w:semiHidden="0" w:uiPriority="66" w:unhideWhenUsed="0"/>
-    <w:lsdException w:name="Medium Grid 1 Accent 3" w:semiHidden="0" w:uiPriority="67" w:unhideWhenUsed="0"/>
-    <w:lsdException w:name="Medium Grid 2 Accent 3" w:semiHidden="0" w:uiPriority="68" w:unhideWhenUsed="0"/>
-    <w:lsdException w:name="Medium Grid 3 Accent 3" w:semiHidden="0" w:uiPriority="69" w:unhideWhenUsed="0"/>
-    <w:lsdException w:name="Dark List Accent 3" w:semiHidden="0" w:uiPriority="70" w:unhideWhenUsed="0"/>
-    <w:lsdException w:name="Colorful Shading Accent 3" w:semiHidden="0" w:uiPriority="71" w:unhideWhenUsed="0"/>
-    <w:lsdException w:name="Colorful List Accent 3" w:semiHidden="0" w:uiPriority="72" w:unhideWhenUsed="0"/>
-    <w:lsdException w:name="Colorful Grid Accent 3" w:semiHidden="0" w:uiPriority="73" w:unhideWhenUsed="0"/>
-    <w:lsdException w:name="Light Shading Accent 4" w:semiHidden="0" w:uiPriority="60" w:unhideWhenUsed="0"/>
-    <w:lsdException w:name="Light List Accent 4" w:semiHidden="0" w:uiPriority="61" w:unhideWhenUsed="0"/>
-    <w:lsdException w:name="Light Grid Accent 4" w:semiHidden="0" w:uiPriority="62" w:unhideWhenUsed="0"/>
-    <w:lsdException w:name="Medium Shading 1 Accent 4" w:semiHidden="0" w:uiPriority="63" w:unhideWhenUsed="0"/>
-    <w:lsdException w:name="Medium Shading 2 Accent 4" w:semiHidden="0" w:uiPriority="64" w:unhideWhenUsed="0"/>
-    <w:lsdException w:name="Medium List 1 Accent 4" w:semiHidden="0" w:uiPriority="65" w:unhideWhenUsed="0"/>
-    <w:lsdException w:name="Medium List 2 Accent 4" w:semiHidden="0" w:uiPriority="66" w:unhideWhenUsed="0"/>
-    <w:lsdException w:name="Medium Grid 1 Accent 4" w:semiHidden="0" w:uiPriority="67" w:unhideWhenUsed="0"/>
-    <w:lsdException w:name="Medium Grid 2 Accent 4" w:semiHidden="0" w:uiPriority="68" w:unhideWhenUsed="0"/>
-    <w:lsdException w:name="Medium Grid 3 Accent 4" w:semiHidden="0" w:uiPriority="69" w:unhideWhenUsed="0"/>
-    <w:lsdException w:name="Dark List Accent 4" w:semiHidden="0" w:uiPriority="70" w:unhideWhenUsed="0"/>
-    <w:lsdException w:name="Colorful Shading Accent 4" w:semiHidden="0" w:uiPriority="71" w:unhideWhenUsed="0"/>
-    <w:lsdException w:name="Colorful List Accent 4" w:semiHidden="0" w:uiPriority="72" w:unhideWhenUsed="0"/>
-    <w:lsdException w:name="Colorful Grid Accent 4" w:semiHidden="0" w:uiPriority="73" w:unhideWhenUsed="0"/>
-    <w:lsdException w:name="Light Shading Accent 5" w:semiHidden="0" w:uiPriority="60" w:unhideWhenUsed="0"/>
-    <w:lsdException w:name="Light List Accent 5" w:semiHidden="0" w:uiPriority="61" w:unhideWhenUsed="0"/>
-    <w:lsdException w:name="Light Grid Accent 5" w:semiHidden="0" w:uiPriority="62" w:unhideWhenUsed="0"/>
-    <w:lsdException w:name="Medium Shading 1 Accent 5" w:semiHidden="0" w:uiPriority="63" w:unhideWhenUsed="0"/>
-    <w:lsdException w:name="Medium Shading 2 Accent 5" w:semiHidden="0" w:uiPriority="64" w:unhideWhenUsed="0"/>
-    <w:lsdException w:name="Medium List 1 Accent 5" w:semiHidden="0" w:uiPriority="65" w:unhideWhenUsed="0"/>
-    <w:lsdException w:name="Medium List 2 Accent 5" w:semiHidden="0" w:uiPriority="66" w:unhideWhenUsed="0"/>
-    <w:lsdException w:name="Medium Grid 1 Accent 5" w:semiHidden="0" w:uiPriority="67" w:unhideWhenUsed="0"/>
-    <w:lsdException w:name="Medium Grid 2 Accent 5" w:semiHidden="0" w:uiPriority="68" w:unhideWhenUsed="0"/>
-    <w:lsdException w:name="Medium Grid 3 Accent 5" w:semiHidden="0" w:uiPriority="69" w:unhideWhenUsed="0"/>
-    <w:lsdException w:name="Dark List Accent 5" w:semiHidden="0" w:uiPriority="70" w:unhideWhenUsed="0"/>
-    <w:lsdException w:name="Colorful Shading Accent 5" w:semiHidden="0" w:uiPriority="71" w:unhideWhenUsed="0"/>
-    <w:lsdException w:name="Colorful List Accent 5" w:semiHidden="0" w:uiPriority="72" w:unhideWhenUsed="0"/>
-    <w:lsdException w:name="Colorful Grid Accent 5" w:semiHidden="0" w:uiPriority="73" w:unhideWhenUsed="0"/>
-    <w:lsdException w:name="Light Shading Accent 6" w:semiHidden="0" w:uiPriority="60" w:unhideWhenUsed="0"/>
-    <w:lsdException w:name="Light List Accent 6" w:semiHidden="0" w:uiPriority="61" w:unhideWhenUsed="0"/>
-    <w:lsdException w:name="Light Grid Accent 6" w:semiHidden="0" w:uiPriority="62" w:unhideWhenUsed="0"/>
-    <w:lsdException w:name="Medium Shading 1 Accent 6" w:semiHidden="0" w:uiPriority="63" w:unhideWhenUsed="0"/>
-    <w:lsdException w:name="Medium Shading 2 Accent 6" w:semiHidden="0" w:uiPriority="64" w:unhideWhenUsed="0"/>
-    <w:lsdException w:name="Medium List 1 Accent 6" w:semiHidden="0" w:uiPriority="65" w:unhideWhenUsed="0"/>
-    <w:lsdException w:name="Medium List 2 Accent 6" w:semiHidden="0" w:uiPriority="66" w:unhideWhenUsed="0"/>
-    <w:lsdException w:name="Medium Grid 1 Accent 6" w:semiHidden="0" w:uiPriority="67" w:unhideWhenUsed="0"/>
-    <w:lsdException w:name="Medium Grid 2 Accent 6" w:semiHidden="0" w:uiPriority="68" w:unhideWhenUsed="0"/>
-    <w:lsdException w:name="Medium Grid 3 Accent 6" w:semiHidden="0" w:uiPriority="69" w:unhideWhenUsed="0"/>
-    <w:lsdException w:name="Dark List Accent 6" w:semiHidden="0" w:uiPriority="70" w:unhideWhenUsed="0"/>
-    <w:lsdException w:name="Colorful Shading Accent 6" w:semiHidden="0" w:uiPriority="71" w:unhideWhenUsed="0"/>
-    <w:lsdException w:name="Colorful List Accent 6" w:semiHidden="0" w:uiPriority="72" w:unhideWhenUsed="0"/>
-    <w:lsdException w:name="Colorful Grid Accent 6" w:semiHidden="0" w:uiPriority="73" w:unhideWhenUsed="0"/>
-    <w:lsdException w:name="Subtle Emphasis" w:semiHidden="0" w:uiPriority="19" w:unhideWhenUsed="0" w:qFormat="1"/>
-    <w:lsdException w:name="Intense Emphasis" w:semiHidden="0" w:uiPriority="21" w:unhideWhenUsed="0" w:qFormat="1"/>
-    <w:lsdException w:name="Subtle Reference" w:semiHidden="0" w:uiPriority="31" w:unhideWhenUsed="0" w:qFormat="1"/>
-    <w:lsdException w:name="Intense Reference" w:semiHidden="0" w:uiPriority="32" w:unhideWhenUsed="0" w:qFormat="1"/>
-    <w:lsdException w:name="Book Title" w:semiHidden="0" w:uiPriority="33" w:unhideWhenUsed="0" w:qFormat="1"/>
-    <w:lsdException w:name="Bibliography" w:uiPriority="37"/>
-    <w:lsdException w:name="TOC Heading" w:uiPriority="39" w:qFormat="1"/>
-  </w:latentStyles>
-  <w:style w:type="paragraph" w:default="1" w:styleId="Normal">
-    <w:name w:val="Normal"/>
-    <w:qFormat/>
-  </w:style>
-  <w:style w:type="character" w:default="1" w:styleId="Fuentedeprrafopredeter">
-    <w:name w:val="Default Paragraph Font"/>
-    <w:uiPriority w:val="1"/>
-    <w:semiHidden/>
-    <w:unhideWhenUsed/>
-  </w:style>
-  <w:style w:type="table" w:default="1" w:styleId="Tablanormal">
-    <w:name w:val="Normal Table"/>
-    <w:uiPriority w:val="99"/>
-    <w:semiHidden/>
-    <w:unhideWhenUsed/>
-    <w:tblPr>
-      <w:tblInd w:w="0" w:type="dxa"/>
-      <w:tblCellMar>
-        <w:top w:w="0" w:type="dxa"/>
-        <w:left w:w="108" w:type="dxa"/>
-        <w:bottom w:w="0" w:type="dxa"/>
-        <w:right w:w="108" w:type="dxa"/>
-      </w:tblCellMar>
-    </w:tblPr>
-  </w:style>
-  <w:style w:type="numbering" w:default="1" w:styleId="Sinlista">
-    <w:name w:val="No List"/>
-    <w:uiPriority w:val="99"/>
-    <w:semiHidden/>
-    <w:unhideWhenUsed/>
-  </w:style>
-  <w:style w:type="paragraph" w:customStyle="1" w:styleId="1DE1FCC53F5948B89D2E0F69D4304368">
-    <w:name w:val="1DE1FCC53F5948B89D2E0F69D4304368"/>
-    <w:rsid w:val="00151F2C"/>
-  </w:style>
-  <w:style w:type="paragraph" w:customStyle="1" w:styleId="25D86ECF26F7484AAA11678636C18E71">
-    <w:name w:val="25D86ECF26F7484AAA11678636C18E71"/>
-    <w:rsid w:val="00151F2C"/>
-  </w:style>
-  <w:style w:type="paragraph" w:customStyle="1" w:styleId="4D99C6748F2743269831A4676B4A05FB">
-    <w:name w:val="4D99C6748F2743269831A4676B4A05FB"/>
-    <w:rsid w:val="00151F2C"/>
-  </w:style>
-</w:styles>
-</file>
-
-<file path=word/glossary/webSettings.xml><?xml version="1.0" encoding="utf-8"?>
-<w:webSettings xmlns:mc="http://schemas.openxmlformats.org/markup-compatibility/2006" xmlns:r="http://schemas.openxmlformats.org/officeDocument/2006/relationships" xmlns:w="http://schemas.openxmlformats.org/wordprocessingml/2006/main" xmlns:w14="http://schemas.microsoft.com/office/word/2010/wordml" mc:Ignorable="w14">
-  <w:optimizeForBrowser/>
-  <w:allowPNG/>
-</w:webSettings>
-</file>
-
 <file path=word/theme/theme1.xml><?xml version="1.0" encoding="utf-8"?>
 <a:theme xmlns:a="http://schemas.openxmlformats.org/drawingml/2006/main" name="Tema de Office">
   <a:themeElements>
@@ -10336,7 +10149,7 @@
 </file>
 
 <file path=customXml/itemProps1.xml><?xml version="1.0" encoding="utf-8"?>
-<ds:datastoreItem xmlns:ds="http://schemas.openxmlformats.org/officeDocument/2006/customXml" ds:itemID="{72984484-5E3F-4FEA-844C-E2E8BB4FB8A9}">
+<ds:datastoreItem xmlns:ds="http://schemas.openxmlformats.org/officeDocument/2006/customXml" ds:itemID="{AE0C3983-0ABC-4C6F-B04C-D8F75D40669C}">
   <ds:schemaRefs>
     <ds:schemaRef ds:uri="http://schemas.openxmlformats.org/officeDocument/2006/bibliography"/>
   </ds:schemaRefs>

</xml_diff>